<commit_message>
Mappestruktur og Git vs. andre fildelings systemer tilføjet til Rapporten
</commit_message>
<xml_diff>
--- a/10-Rapport/Rapport.docx
+++ b/10-Rapport/Rapport.docx
@@ -301,7 +301,7 @@
               <w:noProof/>
             </w:rPr>
             <w:pict>
-              <v:shape id="Tekstfelt 1" o:spid="_x0000_s1056" type="#_x0000_t202" style="position:absolute;margin-left:1483.7pt;margin-top:135pt;width:294.75pt;height:203.25pt;z-index:251660288;visibility:visible;mso-position-horizontal:right;mso-position-horizontal-relative:margin;mso-position-vertical-relative:page;mso-height-relative:margin" o:gfxdata="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" filled="f" stroked="f" strokeweight=".5pt">
+              <v:shape id="Tekstfelt 1" o:spid="_x0000_s1056" type="#_x0000_t202" style="position:absolute;margin-left:1727.25pt;margin-top:135pt;width:294.75pt;height:203.25pt;z-index:251660288;visibility:visible;mso-position-horizontal:right;mso-position-horizontal-relative:margin;mso-position-vertical-relative:page;mso-height-relative:margin" o:gfxdata="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" filled="f" stroked="f" strokeweight=".5pt">
                 <v:textbox inset="0,0,0,0">
                   <w:txbxContent>
                     <w:p>
@@ -2964,15 +2964,7 @@
                 <w:rFonts w:ascii="Times New Roman" w:hAnsi="Times New Roman" w:cs="Times New Roman"/>
                 <w:noProof/>
               </w:rPr>
-              <w:t>Design Patterns (Henrik</w:t>
-            </w:r>
-            <w:r>
-              <w:rPr>
-                <w:rStyle w:val="Hyperlink"/>
-                <w:rFonts w:ascii="Times New Roman" w:hAnsi="Times New Roman" w:cs="Times New Roman"/>
-                <w:noProof/>
-              </w:rPr>
-              <w:t>)</w:t>
+              <w:t>Design Patterns (Henrik)</w:t>
             </w:r>
             <w:r>
               <w:rPr>
@@ -4823,6 +4815,439 @@
           <w:szCs w:val="24"/>
         </w:rPr>
       </w:pPr>
+      <w:r>
+        <w:rPr>
+          <w:rFonts w:ascii="Times New Roman" w:hAnsi="Times New Roman" w:cs="Times New Roman"/>
+          <w:sz w:val="24"/>
+          <w:szCs w:val="24"/>
+        </w:rPr>
+        <w:t xml:space="preserve">I forhold til almindelig fil deling, som fx Fronter, eller </w:t>
+      </w:r>
+      <w:proofErr w:type="spellStart"/>
+      <w:r>
+        <w:rPr>
+          <w:rFonts w:ascii="Times New Roman" w:hAnsi="Times New Roman" w:cs="Times New Roman"/>
+          <w:sz w:val="24"/>
+          <w:szCs w:val="24"/>
+        </w:rPr>
+        <w:t>Dropbox</w:t>
+      </w:r>
+      <w:proofErr w:type="spellEnd"/>
+      <w:r>
+        <w:rPr>
+          <w:rFonts w:ascii="Times New Roman" w:hAnsi="Times New Roman" w:cs="Times New Roman"/>
+          <w:sz w:val="24"/>
+          <w:szCs w:val="24"/>
+        </w:rPr>
+        <w:t xml:space="preserve">, giver </w:t>
+      </w:r>
+      <w:proofErr w:type="spellStart"/>
+      <w:r>
+        <w:rPr>
+          <w:rFonts w:ascii="Times New Roman" w:hAnsi="Times New Roman" w:cs="Times New Roman"/>
+          <w:sz w:val="24"/>
+          <w:szCs w:val="24"/>
+        </w:rPr>
+        <w:t>GitHub</w:t>
+      </w:r>
+      <w:proofErr w:type="spellEnd"/>
+      <w:r>
+        <w:rPr>
+          <w:rFonts w:ascii="Times New Roman" w:hAnsi="Times New Roman" w:cs="Times New Roman"/>
+          <w:sz w:val="24"/>
+          <w:szCs w:val="24"/>
+        </w:rPr>
+        <w:t xml:space="preserve"> os nogle gode fordele. For det første er Git ikke bare lavet til fildeling, men specifikt lavet til deling af </w:t>
+      </w:r>
+      <w:proofErr w:type="spellStart"/>
+      <w:r>
+        <w:rPr>
+          <w:rFonts w:ascii="Times New Roman" w:hAnsi="Times New Roman" w:cs="Times New Roman"/>
+          <w:sz w:val="24"/>
+          <w:szCs w:val="24"/>
+        </w:rPr>
+        <w:t>code</w:t>
+      </w:r>
+      <w:proofErr w:type="spellEnd"/>
+      <w:r>
+        <w:rPr>
+          <w:rFonts w:ascii="Times New Roman" w:hAnsi="Times New Roman" w:cs="Times New Roman"/>
+          <w:sz w:val="24"/>
+          <w:szCs w:val="24"/>
+        </w:rPr>
+        <w:t xml:space="preserve">, samt det at man kan udgive </w:t>
+      </w:r>
+      <w:proofErr w:type="spellStart"/>
+      <w:r>
+        <w:rPr>
+          <w:rFonts w:ascii="Times New Roman" w:hAnsi="Times New Roman" w:cs="Times New Roman"/>
+          <w:sz w:val="24"/>
+          <w:szCs w:val="24"/>
+        </w:rPr>
+        <w:t>releaces</w:t>
+      </w:r>
+      <w:proofErr w:type="spellEnd"/>
+      <w:r>
+        <w:rPr>
+          <w:rFonts w:ascii="Times New Roman" w:hAnsi="Times New Roman" w:cs="Times New Roman"/>
+          <w:sz w:val="24"/>
+          <w:szCs w:val="24"/>
+        </w:rPr>
+        <w:t xml:space="preserve">/udgivelser af sit program igennem hele forløbet. </w:t>
+      </w:r>
+    </w:p>
+    <w:p>
+      <w:pPr>
+        <w:spacing w:after="0"/>
+        <w:rPr>
+          <w:rFonts w:ascii="Times New Roman" w:hAnsi="Times New Roman" w:cs="Times New Roman"/>
+          <w:sz w:val="24"/>
+          <w:szCs w:val="24"/>
+        </w:rPr>
+      </w:pPr>
+      <w:r>
+        <w:rPr>
+          <w:rFonts w:ascii="Times New Roman" w:hAnsi="Times New Roman" w:cs="Times New Roman"/>
+          <w:sz w:val="24"/>
+          <w:szCs w:val="24"/>
+        </w:rPr>
+        <w:t xml:space="preserve">Desuden giver det muligheden for at man kan arbejde i forskellige branches og bruge forks som begge dele giver gode fordele i forhold til at side flere i den samme kode. </w:t>
+      </w:r>
+    </w:p>
+    <w:p>
+      <w:pPr>
+        <w:spacing w:after="0"/>
+        <w:rPr>
+          <w:rFonts w:ascii="Times New Roman" w:hAnsi="Times New Roman" w:cs="Times New Roman"/>
+          <w:sz w:val="24"/>
+          <w:szCs w:val="24"/>
+        </w:rPr>
+      </w:pPr>
+    </w:p>
+    <w:p>
+      <w:pPr>
+        <w:spacing w:after="0"/>
+        <w:rPr>
+          <w:rFonts w:ascii="Times New Roman" w:hAnsi="Times New Roman" w:cs="Times New Roman"/>
+          <w:sz w:val="24"/>
+          <w:szCs w:val="24"/>
+        </w:rPr>
+      </w:pPr>
+      <w:r>
+        <w:rPr>
+          <w:rFonts w:ascii="Times New Roman" w:hAnsi="Times New Roman" w:cs="Times New Roman"/>
+          <w:sz w:val="24"/>
+          <w:szCs w:val="24"/>
+        </w:rPr>
+        <w:t xml:space="preserve">Derudover er det værd at nævne ang. Git er at det holder styr på forskellige version af filer. Dvs. at så frem at 2 personer ændre i den samme fil, og begge forsøger at </w:t>
+      </w:r>
+      <w:proofErr w:type="spellStart"/>
+      <w:r>
+        <w:rPr>
+          <w:rFonts w:ascii="Times New Roman" w:hAnsi="Times New Roman" w:cs="Times New Roman"/>
+          <w:sz w:val="24"/>
+          <w:szCs w:val="24"/>
+        </w:rPr>
+        <w:t>commite</w:t>
+      </w:r>
+      <w:proofErr w:type="spellEnd"/>
+      <w:r>
+        <w:rPr>
+          <w:rFonts w:ascii="Times New Roman" w:hAnsi="Times New Roman" w:cs="Times New Roman"/>
+          <w:sz w:val="24"/>
+          <w:szCs w:val="24"/>
+        </w:rPr>
+        <w:t xml:space="preserve"> dem til </w:t>
+      </w:r>
+      <w:proofErr w:type="spellStart"/>
+      <w:r>
+        <w:rPr>
+          <w:rFonts w:ascii="Times New Roman" w:hAnsi="Times New Roman" w:cs="Times New Roman"/>
+          <w:sz w:val="24"/>
+          <w:szCs w:val="24"/>
+        </w:rPr>
+        <w:t>GitHub</w:t>
+      </w:r>
+      <w:proofErr w:type="spellEnd"/>
+      <w:r>
+        <w:rPr>
+          <w:rFonts w:ascii="Times New Roman" w:hAnsi="Times New Roman" w:cs="Times New Roman"/>
+          <w:sz w:val="24"/>
+          <w:szCs w:val="24"/>
+        </w:rPr>
+        <w:t xml:space="preserve">, vil </w:t>
+      </w:r>
+    </w:p>
+    <w:p>
+      <w:pPr>
+        <w:spacing w:after="0"/>
+        <w:rPr>
+          <w:rFonts w:ascii="Times New Roman" w:hAnsi="Times New Roman" w:cs="Times New Roman"/>
+          <w:sz w:val="24"/>
+          <w:szCs w:val="24"/>
+        </w:rPr>
+      </w:pPr>
+      <w:r>
+        <w:rPr>
+          <w:rFonts w:ascii="Times New Roman" w:hAnsi="Times New Roman" w:cs="Times New Roman"/>
+          <w:sz w:val="24"/>
+          <w:szCs w:val="24"/>
+        </w:rPr>
+        <w:t xml:space="preserve">Git lave en </w:t>
+      </w:r>
+      <w:proofErr w:type="spellStart"/>
+      <w:r>
+        <w:rPr>
+          <w:rFonts w:ascii="Times New Roman" w:hAnsi="Times New Roman" w:cs="Times New Roman"/>
+          <w:sz w:val="24"/>
+          <w:szCs w:val="24"/>
+        </w:rPr>
+        <w:t>merge</w:t>
+      </w:r>
+      <w:proofErr w:type="spellEnd"/>
+      <w:r>
+        <w:rPr>
+          <w:rFonts w:ascii="Times New Roman" w:hAnsi="Times New Roman" w:cs="Times New Roman"/>
+          <w:sz w:val="24"/>
+          <w:szCs w:val="24"/>
+        </w:rPr>
+        <w:t xml:space="preserve"> konflikt hos den der forsøgte at lægge filen op sidste. Og det er så brugerens opgave at forsøge at løse denne </w:t>
+      </w:r>
+      <w:proofErr w:type="spellStart"/>
+      <w:r>
+        <w:rPr>
+          <w:rFonts w:ascii="Times New Roman" w:hAnsi="Times New Roman" w:cs="Times New Roman"/>
+          <w:sz w:val="24"/>
+          <w:szCs w:val="24"/>
+        </w:rPr>
+        <w:t>merge</w:t>
+      </w:r>
+      <w:proofErr w:type="spellEnd"/>
+      <w:r>
+        <w:rPr>
+          <w:rFonts w:ascii="Times New Roman" w:hAnsi="Times New Roman" w:cs="Times New Roman"/>
+          <w:sz w:val="24"/>
+          <w:szCs w:val="24"/>
+        </w:rPr>
+        <w:t xml:space="preserve"> konflikt, men ofte giver </w:t>
+      </w:r>
+      <w:proofErr w:type="spellStart"/>
+      <w:r>
+        <w:rPr>
+          <w:rFonts w:ascii="Times New Roman" w:hAnsi="Times New Roman" w:cs="Times New Roman"/>
+          <w:sz w:val="24"/>
+          <w:szCs w:val="24"/>
+        </w:rPr>
+        <w:t>GitHub</w:t>
+      </w:r>
+      <w:proofErr w:type="spellEnd"/>
+      <w:r>
+        <w:rPr>
+          <w:rFonts w:ascii="Times New Roman" w:hAnsi="Times New Roman" w:cs="Times New Roman"/>
+          <w:sz w:val="24"/>
+          <w:szCs w:val="24"/>
+        </w:rPr>
+        <w:t xml:space="preserve"> et forslag til løsningen.</w:t>
+      </w:r>
+    </w:p>
+    <w:p>
+      <w:pPr>
+        <w:spacing w:after="0"/>
+        <w:rPr>
+          <w:rFonts w:ascii="Times New Roman" w:hAnsi="Times New Roman" w:cs="Times New Roman"/>
+          <w:sz w:val="24"/>
+          <w:szCs w:val="24"/>
+        </w:rPr>
+      </w:pPr>
+    </w:p>
+    <w:p>
+      <w:pPr>
+        <w:spacing w:after="0"/>
+        <w:rPr>
+          <w:rFonts w:ascii="Times New Roman" w:hAnsi="Times New Roman" w:cs="Times New Roman"/>
+          <w:sz w:val="24"/>
+          <w:szCs w:val="24"/>
+        </w:rPr>
+      </w:pPr>
+      <w:r>
+        <w:rPr>
+          <w:rFonts w:ascii="Times New Roman" w:hAnsi="Times New Roman" w:cs="Times New Roman"/>
+          <w:sz w:val="24"/>
+          <w:szCs w:val="24"/>
+        </w:rPr>
+        <w:t xml:space="preserve">En sidste ting der er værd at nævne, er at i forhold til vort projekt, så har vi arbejdet med </w:t>
+      </w:r>
+      <w:proofErr w:type="spellStart"/>
+      <w:r>
+        <w:rPr>
+          <w:rFonts w:ascii="Times New Roman" w:hAnsi="Times New Roman" w:cs="Times New Roman"/>
+          <w:sz w:val="24"/>
+          <w:szCs w:val="24"/>
+        </w:rPr>
+        <w:t>Eclipse</w:t>
+      </w:r>
+      <w:proofErr w:type="spellEnd"/>
+      <w:r>
+        <w:rPr>
+          <w:rFonts w:ascii="Times New Roman" w:hAnsi="Times New Roman" w:cs="Times New Roman"/>
+          <w:sz w:val="24"/>
+          <w:szCs w:val="24"/>
+        </w:rPr>
+        <w:t xml:space="preserve"> igennem det meste af projektet, og den understøtter også </w:t>
+      </w:r>
+      <w:proofErr w:type="spellStart"/>
+      <w:r>
+        <w:rPr>
+          <w:rFonts w:ascii="Times New Roman" w:hAnsi="Times New Roman" w:cs="Times New Roman"/>
+          <w:sz w:val="24"/>
+          <w:szCs w:val="24"/>
+        </w:rPr>
+        <w:t>GitHub</w:t>
+      </w:r>
+      <w:proofErr w:type="spellEnd"/>
+      <w:r>
+        <w:rPr>
+          <w:rFonts w:ascii="Times New Roman" w:hAnsi="Times New Roman" w:cs="Times New Roman"/>
+          <w:sz w:val="24"/>
+          <w:szCs w:val="24"/>
+        </w:rPr>
+        <w:t xml:space="preserve">, hvilket betyder at vi kan </w:t>
+      </w:r>
+      <w:proofErr w:type="spellStart"/>
+      <w:r>
+        <w:rPr>
+          <w:rFonts w:ascii="Times New Roman" w:hAnsi="Times New Roman" w:cs="Times New Roman"/>
+          <w:sz w:val="24"/>
+          <w:szCs w:val="24"/>
+        </w:rPr>
+        <w:t>merge</w:t>
+      </w:r>
+      <w:proofErr w:type="spellEnd"/>
+      <w:r>
+        <w:rPr>
+          <w:rFonts w:ascii="Times New Roman" w:hAnsi="Times New Roman" w:cs="Times New Roman"/>
+          <w:sz w:val="24"/>
+          <w:szCs w:val="24"/>
+        </w:rPr>
+        <w:t xml:space="preserve">, </w:t>
+      </w:r>
+      <w:proofErr w:type="spellStart"/>
+      <w:r>
+        <w:rPr>
+          <w:rFonts w:ascii="Times New Roman" w:hAnsi="Times New Roman" w:cs="Times New Roman"/>
+          <w:sz w:val="24"/>
+          <w:szCs w:val="24"/>
+        </w:rPr>
+        <w:t>commite</w:t>
+      </w:r>
+      <w:proofErr w:type="spellEnd"/>
+      <w:r>
+        <w:rPr>
+          <w:rFonts w:ascii="Times New Roman" w:hAnsi="Times New Roman" w:cs="Times New Roman"/>
+          <w:sz w:val="24"/>
+          <w:szCs w:val="24"/>
+        </w:rPr>
+        <w:t xml:space="preserve"> og </w:t>
+      </w:r>
+      <w:proofErr w:type="spellStart"/>
+      <w:r>
+        <w:rPr>
+          <w:rFonts w:ascii="Times New Roman" w:hAnsi="Times New Roman" w:cs="Times New Roman"/>
+          <w:sz w:val="24"/>
+          <w:szCs w:val="24"/>
+        </w:rPr>
+        <w:t>pull</w:t>
+      </w:r>
+      <w:proofErr w:type="spellEnd"/>
+      <w:r>
+        <w:rPr>
+          <w:rFonts w:ascii="Times New Roman" w:hAnsi="Times New Roman" w:cs="Times New Roman"/>
+          <w:sz w:val="24"/>
+          <w:szCs w:val="24"/>
+        </w:rPr>
+        <w:t xml:space="preserve"> direkte i </w:t>
+      </w:r>
+      <w:proofErr w:type="spellStart"/>
+      <w:r>
+        <w:rPr>
+          <w:rFonts w:ascii="Times New Roman" w:hAnsi="Times New Roman" w:cs="Times New Roman"/>
+          <w:sz w:val="24"/>
+          <w:szCs w:val="24"/>
+        </w:rPr>
+        <w:t>Eclipse</w:t>
+      </w:r>
+      <w:proofErr w:type="spellEnd"/>
+      <w:r>
+        <w:rPr>
+          <w:rFonts w:ascii="Times New Roman" w:hAnsi="Times New Roman" w:cs="Times New Roman"/>
+          <w:sz w:val="24"/>
+          <w:szCs w:val="24"/>
+        </w:rPr>
+        <w:t>.</w:t>
+      </w:r>
+      <w:r>
+        <w:rPr>
+          <w:rFonts w:ascii="Times New Roman" w:hAnsi="Times New Roman" w:cs="Times New Roman"/>
+          <w:sz w:val="24"/>
+          <w:szCs w:val="24"/>
+        </w:rPr>
+        <w:br/>
+      </w:r>
+      <w:r>
+        <w:rPr>
+          <w:rFonts w:ascii="Times New Roman" w:hAnsi="Times New Roman" w:cs="Times New Roman"/>
+          <w:sz w:val="24"/>
+          <w:szCs w:val="24"/>
+        </w:rPr>
+        <w:br/>
+        <w:t xml:space="preserve">Det har dog ikke været uden besvær at vi har brugt Git. Hvis vi ser på de fejl </w:t>
+      </w:r>
+      <w:proofErr w:type="spellStart"/>
+      <w:r>
+        <w:rPr>
+          <w:rFonts w:ascii="Times New Roman" w:hAnsi="Times New Roman" w:cs="Times New Roman"/>
+          <w:sz w:val="24"/>
+          <w:szCs w:val="24"/>
+        </w:rPr>
+        <w:t>meddelser</w:t>
+      </w:r>
+      <w:proofErr w:type="spellEnd"/>
+      <w:r>
+        <w:rPr>
+          <w:rFonts w:ascii="Times New Roman" w:hAnsi="Times New Roman" w:cs="Times New Roman"/>
+          <w:sz w:val="24"/>
+          <w:szCs w:val="24"/>
+        </w:rPr>
+        <w:t xml:space="preserve"> vi har haft igennem projektet, så har vi været fejl listen rigtig godt igennem. </w:t>
+      </w:r>
+      <w:proofErr w:type="spellStart"/>
+      <w:r>
+        <w:rPr>
+          <w:rFonts w:ascii="Times New Roman" w:hAnsi="Times New Roman" w:cs="Times New Roman"/>
+          <w:sz w:val="24"/>
+          <w:szCs w:val="24"/>
+        </w:rPr>
+        <w:t>GitHub</w:t>
+      </w:r>
+      <w:proofErr w:type="spellEnd"/>
+      <w:r>
+        <w:rPr>
+          <w:rFonts w:ascii="Times New Roman" w:hAnsi="Times New Roman" w:cs="Times New Roman"/>
+          <w:sz w:val="24"/>
+          <w:szCs w:val="24"/>
+        </w:rPr>
+        <w:t xml:space="preserve"> har dog givet os meget mere værdi ud fra de funktioner der har været i Git i forhold til det besvær vi til tider har haft med det. </w:t>
+      </w:r>
+    </w:p>
+    <w:p>
+      <w:pPr>
+        <w:spacing w:after="0"/>
+        <w:rPr>
+          <w:rFonts w:ascii="Times New Roman" w:hAnsi="Times New Roman" w:cs="Times New Roman"/>
+          <w:sz w:val="24"/>
+          <w:szCs w:val="24"/>
+        </w:rPr>
+      </w:pPr>
     </w:p>
     <w:p>
       <w:pPr>
@@ -4834,16 +5259,48 @@
       </w:r>
     </w:p>
     <w:p>
-      <w:pPr>
-        <w:spacing w:after="0"/>
-      </w:pPr>
+      <w:bookmarkStart w:id="7" w:name="_Toc420483469"/>
+      <w:r>
+        <w:t>Det at UP har været så stor en del af vort projekt</w:t>
+      </w:r>
+      <w:r>
+        <w:t>,</w:t>
+      </w:r>
+      <w:r>
+        <w:t xml:space="preserve"> </w:t>
+      </w:r>
+      <w:r>
+        <w:t>gjorde</w:t>
+      </w:r>
+      <w:r>
+        <w:t xml:space="preserve"> at vi også valgte at opbygge </w:t>
+      </w:r>
+      <w:r>
+        <w:t>af</w:t>
+      </w:r>
+      <w:r>
+        <w:t xml:space="preserve"> mappe struktur på Git </w:t>
+      </w:r>
+      <w:r>
+        <w:t>skulle være e</w:t>
+      </w:r>
+      <w:r>
+        <w:t xml:space="preserve">fter UP discipliner. Dette gjorde at vi </w:t>
+      </w:r>
+      <w:r>
+        <w:t xml:space="preserve">klart viste hvor hvilke filer og artefakter osv. skulle ligge. </w:t>
+      </w:r>
+    </w:p>
+    <w:p>
+      <w:r>
+        <w:t>Under de enkelte discipliner blev der så oprettet under-mapper til de enkelte artefakter, således at det ikke kom til at ligge hulter til bulter med alt for mange filer i en mappe.</w:t>
+      </w:r>
     </w:p>
     <w:p>
       <w:pPr>
         <w:pStyle w:val="Overskrift4"/>
         <w:spacing w:before="0"/>
       </w:pPr>
-      <w:bookmarkStart w:id="7" w:name="_Toc420483469"/>
       <w:r>
         <w:t>Alternative versioneringssystemer</w:t>
       </w:r>
@@ -4982,20 +5439,22 @@
         </w:rPr>
         <w:br/>
       </w:r>
+      <w:bookmarkStart w:id="8" w:name="_GoBack"/>
+      <w:bookmarkEnd w:id="8"/>
     </w:p>
     <w:p>
       <w:pPr>
         <w:pStyle w:val="Overskrift2"/>
         <w:spacing w:before="0"/>
       </w:pPr>
-      <w:bookmarkStart w:id="8" w:name="_Toc420602625"/>
+      <w:bookmarkStart w:id="9" w:name="_Toc420602625"/>
       <w:r>
         <w:t>Faserne</w:t>
       </w:r>
       <w:r>
         <w:t xml:space="preserve"> (Louise)</w:t>
       </w:r>
-      <w:bookmarkEnd w:id="8"/>
+      <w:bookmarkEnd w:id="9"/>
     </w:p>
     <w:p>
       <w:pPr>
@@ -5337,12 +5796,11 @@
           <w:lang w:val="en-US"/>
         </w:rPr>
       </w:pPr>
-      <w:bookmarkStart w:id="9" w:name="_Toc420602626"/>
+      <w:bookmarkStart w:id="10" w:name="_Toc420602626"/>
       <w:r>
         <w:rPr>
           <w:lang w:val="en-US"/>
         </w:rPr>
-        <w:lastRenderedPageBreak/>
         <w:t xml:space="preserve">Business Process </w:t>
       </w:r>
       <w:proofErr w:type="gramStart"/>
@@ -5377,7 +5835,7 @@
         </w:rPr>
         <w:t>)</w:t>
       </w:r>
-      <w:bookmarkEnd w:id="9"/>
+      <w:bookmarkEnd w:id="10"/>
     </w:p>
     <w:p>
       <w:pPr>
@@ -5610,6 +6068,7 @@
           <w:sz w:val="24"/>
           <w:szCs w:val="24"/>
         </w:rPr>
+        <w:lastRenderedPageBreak/>
         <w:t>flere</w:t>
       </w:r>
       <w:proofErr w:type="gramEnd"/>
@@ -6036,7 +6495,6 @@
           <w:sz w:val="24"/>
           <w:szCs w:val="24"/>
         </w:rPr>
-        <w:lastRenderedPageBreak/>
         <w:t>bedre</w:t>
       </w:r>
       <w:proofErr w:type="gramEnd"/>
@@ -6125,14 +6583,14 @@
           <w:szCs w:val="24"/>
         </w:rPr>
       </w:pPr>
-      <w:bookmarkStart w:id="10" w:name="_Toc420600373"/>
+      <w:bookmarkStart w:id="11" w:name="_Toc420600373"/>
       <w:r>
         <w:rPr>
           <w:rStyle w:val="Overskrift2Tegn"/>
         </w:rPr>
         <w:t>BPR Modeller</w:t>
       </w:r>
-      <w:bookmarkEnd w:id="10"/>
+      <w:bookmarkEnd w:id="11"/>
     </w:p>
     <w:p>
       <w:pPr>
@@ -6236,7 +6694,7 @@
         <w:pStyle w:val="Overskrift3"/>
         <w:spacing w:before="0"/>
       </w:pPr>
-      <w:bookmarkStart w:id="11" w:name="_Toc420600374"/>
+      <w:bookmarkStart w:id="12" w:name="_Toc420600374"/>
       <w:proofErr w:type="spellStart"/>
       <w:r>
         <w:t>Use</w:t>
@@ -6245,7 +6703,7 @@
       <w:r>
         <w:t xml:space="preserve"> Case Diagram</w:t>
       </w:r>
-      <w:bookmarkEnd w:id="11"/>
+      <w:bookmarkEnd w:id="12"/>
     </w:p>
     <w:p>
       <w:pPr>
@@ -6356,6 +6814,7 @@
           <w:szCs w:val="24"/>
           <w:lang w:eastAsia="ja-JP"/>
         </w:rPr>
+        <w:lastRenderedPageBreak/>
         <w:drawing>
           <wp:anchor distT="0" distB="0" distL="0" distR="0" simplePos="0" relativeHeight="251651584" behindDoc="0" locked="0" layoutInCell="1" allowOverlap="1">
             <wp:simplePos x="0" y="0"/>
@@ -6667,11 +7126,11 @@
         <w:pStyle w:val="Overskrift3"/>
         <w:spacing w:before="0"/>
       </w:pPr>
-      <w:bookmarkStart w:id="12" w:name="_Toc420600375"/>
+      <w:bookmarkStart w:id="13" w:name="_Toc420600375"/>
       <w:r>
         <w:t>Objektmodel</w:t>
       </w:r>
-      <w:bookmarkEnd w:id="12"/>
+      <w:bookmarkEnd w:id="13"/>
     </w:p>
     <w:p>
       <w:pPr>
@@ -6950,7 +7409,6 @@
           <w:sz w:val="24"/>
           <w:szCs w:val="24"/>
         </w:rPr>
-        <w:lastRenderedPageBreak/>
         <w:t>Control-objekt</w:t>
       </w:r>
       <w:r>
@@ -7340,6 +7798,7 @@
           <w:sz w:val="24"/>
           <w:szCs w:val="24"/>
         </w:rPr>
+        <w:lastRenderedPageBreak/>
         <w:t xml:space="preserve">Vores </w:t>
       </w:r>
       <w:proofErr w:type="spellStart"/>
@@ -7517,7 +7976,6 @@
           <w:szCs w:val="24"/>
           <w:lang w:eastAsia="ja-JP"/>
         </w:rPr>
-        <w:lastRenderedPageBreak/>
         <w:drawing>
           <wp:inline distT="0" distB="0" distL="0" distR="0">
             <wp:extent cx="3038475" cy="1524000"/>
@@ -7643,7 +8101,7 @@
         <w:pStyle w:val="Overskrift1"/>
         <w:spacing w:before="0"/>
       </w:pPr>
-      <w:bookmarkStart w:id="13" w:name="_Toc420602630"/>
+      <w:bookmarkStart w:id="14" w:name="_Toc420602630"/>
       <w:proofErr w:type="spellStart"/>
       <w:r>
         <w:t>Inception</w:t>
@@ -7652,7 +8110,7 @@
       <w:r>
         <w:t xml:space="preserve"> (forberedelsen) (Louise)</w:t>
       </w:r>
-      <w:bookmarkEnd w:id="13"/>
+      <w:bookmarkEnd w:id="14"/>
     </w:p>
     <w:p>
       <w:pPr>
@@ -7881,6 +8339,7 @@
           <w:sz w:val="24"/>
           <w:szCs w:val="24"/>
         </w:rPr>
+        <w:lastRenderedPageBreak/>
         <w:t>En Business Case (indeholdende lidt om forretningen, et succes kriterie og en prognose af den finansielle.)</w:t>
       </w:r>
     </w:p>
@@ -8097,13 +8556,13 @@
         <w:pStyle w:val="Overskrift2"/>
         <w:spacing w:before="0"/>
       </w:pPr>
-      <w:bookmarkStart w:id="14" w:name="_Toc420483453"/>
-      <w:bookmarkStart w:id="15" w:name="_Toc420602631"/>
+      <w:bookmarkStart w:id="15" w:name="_Toc420483453"/>
+      <w:bookmarkStart w:id="16" w:name="_Toc420602631"/>
       <w:r>
         <w:t>Visionsdokument (Enok)</w:t>
       </w:r>
-      <w:bookmarkEnd w:id="14"/>
       <w:bookmarkEnd w:id="15"/>
+      <w:bookmarkEnd w:id="16"/>
     </w:p>
     <w:p>
       <w:pPr>
@@ -8224,13 +8683,13 @@
         <w:pStyle w:val="Overskrift3"/>
         <w:spacing w:before="0"/>
       </w:pPr>
-      <w:bookmarkStart w:id="16" w:name="_Toc420483454"/>
-      <w:bookmarkStart w:id="17" w:name="_Toc420602632"/>
+      <w:bookmarkStart w:id="17" w:name="_Toc420483454"/>
+      <w:bookmarkStart w:id="18" w:name="_Toc420602632"/>
       <w:r>
         <w:t>Vision</w:t>
       </w:r>
-      <w:bookmarkEnd w:id="16"/>
       <w:bookmarkEnd w:id="17"/>
+      <w:bookmarkEnd w:id="18"/>
     </w:p>
     <w:p>
       <w:pPr>
@@ -8407,19 +8866,19 @@
         <w:pStyle w:val="Overskrift3"/>
         <w:spacing w:before="0"/>
       </w:pPr>
-      <w:bookmarkStart w:id="18" w:name="_Toc420483455"/>
+      <w:bookmarkStart w:id="19" w:name="_Toc420483455"/>
     </w:p>
     <w:p>
       <w:pPr>
         <w:pStyle w:val="Overskrift3"/>
         <w:spacing w:before="0"/>
       </w:pPr>
-      <w:bookmarkStart w:id="19" w:name="_Toc420602633"/>
+      <w:bookmarkStart w:id="20" w:name="_Toc420602633"/>
       <w:r>
         <w:t>Interessent analyse</w:t>
       </w:r>
-      <w:bookmarkEnd w:id="18"/>
       <w:bookmarkEnd w:id="19"/>
+      <w:bookmarkEnd w:id="20"/>
     </w:p>
     <w:p>
       <w:pPr>
@@ -8469,7 +8928,16 @@
           <w:sz w:val="24"/>
           <w:szCs w:val="24"/>
         </w:rPr>
-        <w:t xml:space="preserve"> eller andre myndigheder, der fx kan stille krav til databeskyttelse eller har interesse i at moms og skat</w:t>
+        <w:t xml:space="preserve"> </w:t>
+      </w:r>
+      <w:r>
+        <w:rPr>
+          <w:rFonts w:ascii="Times New Roman" w:hAnsi="Times New Roman" w:cs="Times New Roman"/>
+          <w:sz w:val="24"/>
+          <w:szCs w:val="24"/>
+        </w:rPr>
+        <w:lastRenderedPageBreak/>
+        <w:t>eller andre myndigheder, der fx kan stille krav til databeskyttelse eller har interesse i at moms og skat</w:t>
       </w:r>
       <w:r>
         <w:rPr>
@@ -8587,7 +9055,6 @@
           <w:szCs w:val="24"/>
           <w:lang w:eastAsia="ja-JP"/>
         </w:rPr>
-        <w:lastRenderedPageBreak/>
         <w:drawing>
           <wp:anchor distT="0" distB="0" distL="114300" distR="114300" simplePos="0" relativeHeight="251656704" behindDoc="0" locked="0" layoutInCell="1" allowOverlap="1">
             <wp:simplePos x="0" y="0"/>
@@ -9046,7 +9513,6 @@
                 <w:sz w:val="24"/>
                 <w:szCs w:val="24"/>
               </w:rPr>
-              <w:lastRenderedPageBreak/>
               <w:t>At data ikke går tabt i processen.</w:t>
             </w:r>
           </w:p>
@@ -9556,19 +10022,19 @@
         <w:pStyle w:val="Overskrift3"/>
         <w:spacing w:before="0"/>
       </w:pPr>
-      <w:bookmarkStart w:id="20" w:name="_Toc420483456"/>
+      <w:bookmarkStart w:id="21" w:name="_Toc420483456"/>
     </w:p>
     <w:p>
       <w:pPr>
         <w:pStyle w:val="Overskrift3"/>
         <w:spacing w:before="0"/>
       </w:pPr>
-      <w:bookmarkStart w:id="21" w:name="_Toc420602634"/>
+      <w:bookmarkStart w:id="22" w:name="_Toc420602634"/>
       <w:r>
         <w:t>Featureliste</w:t>
       </w:r>
-      <w:bookmarkEnd w:id="20"/>
       <w:bookmarkEnd w:id="21"/>
+      <w:bookmarkEnd w:id="22"/>
     </w:p>
     <w:p>
       <w:pPr>
@@ -9803,13 +10269,13 @@
       <w:pPr>
         <w:pStyle w:val="Overskrift2"/>
       </w:pPr>
-      <w:bookmarkStart w:id="22" w:name="_Toc420483457"/>
-      <w:bookmarkStart w:id="23" w:name="_Toc420602635"/>
+      <w:bookmarkStart w:id="23" w:name="_Toc420483457"/>
+      <w:bookmarkStart w:id="24" w:name="_Toc420602635"/>
       <w:r>
         <w:t>Supplerende Kravsspecifikationer</w:t>
       </w:r>
-      <w:bookmarkEnd w:id="22"/>
       <w:bookmarkEnd w:id="23"/>
+      <w:bookmarkEnd w:id="24"/>
       <w:r>
         <w:t xml:space="preserve"> </w:t>
       </w:r>
@@ -9934,7 +10400,7 @@
         <w:pStyle w:val="Overskrift1"/>
         <w:spacing w:before="0"/>
       </w:pPr>
-      <w:bookmarkStart w:id="24" w:name="_Toc420602636"/>
+      <w:bookmarkStart w:id="25" w:name="_Toc420602636"/>
       <w:proofErr w:type="spellStart"/>
       <w:r>
         <w:lastRenderedPageBreak/>
@@ -9944,7 +10410,7 @@
       <w:r>
         <w:t xml:space="preserve"> (etableringen)(Louise)</w:t>
       </w:r>
-      <w:bookmarkEnd w:id="24"/>
+      <w:bookmarkEnd w:id="25"/>
     </w:p>
     <w:p>
       <w:pPr>
@@ -10357,7 +10823,7 @@
         <w:pStyle w:val="Overskrift2"/>
         <w:spacing w:before="0"/>
       </w:pPr>
-      <w:bookmarkStart w:id="25" w:name="_Toc420602637"/>
+      <w:bookmarkStart w:id="26" w:name="_Toc420602637"/>
       <w:proofErr w:type="spellStart"/>
       <w:r>
         <w:t>Use</w:t>
@@ -10366,7 +10832,7 @@
       <w:r>
         <w:t xml:space="preserve"> Case Model (Louise)</w:t>
       </w:r>
-      <w:bookmarkEnd w:id="25"/>
+      <w:bookmarkEnd w:id="26"/>
     </w:p>
     <w:p>
       <w:pPr>
@@ -12457,14 +12923,14 @@
         <w:pStyle w:val="Overskrift2"/>
         <w:spacing w:before="0"/>
       </w:pPr>
-      <w:bookmarkStart w:id="26" w:name="_Toc420602638"/>
+      <w:bookmarkStart w:id="27" w:name="_Toc420602638"/>
       <w:r>
         <w:t>Domainmodel</w:t>
       </w:r>
       <w:r>
         <w:t>(Karsten)</w:t>
       </w:r>
-      <w:bookmarkEnd w:id="26"/>
+      <w:bookmarkEnd w:id="27"/>
     </w:p>
     <w:p>
       <w:pPr>
@@ -12481,11 +12947,11 @@
         <w:pStyle w:val="Overskrift2"/>
         <w:spacing w:before="0"/>
       </w:pPr>
-      <w:bookmarkStart w:id="27" w:name="_Toc420602639"/>
+      <w:bookmarkStart w:id="28" w:name="_Toc420602639"/>
       <w:r>
         <w:t>Dataordbog (Karsten)</w:t>
       </w:r>
-      <w:bookmarkEnd w:id="27"/>
+      <w:bookmarkEnd w:id="28"/>
     </w:p>
     <w:p>
       <w:pPr>
@@ -13595,7 +14061,7 @@
           <w:iCs/>
         </w:rPr>
       </w:pPr>
-      <w:bookmarkStart w:id="28" w:name="_Toc420602640"/>
+      <w:bookmarkStart w:id="29" w:name="_Toc420602640"/>
       <w:r>
         <w:rPr>
           <w:rStyle w:val="Overskrift1Tegn"/>
@@ -13622,7 +14088,7 @@
         </w:rPr>
         <w:t>(Henrik)</w:t>
       </w:r>
-      <w:bookmarkEnd w:id="28"/>
+      <w:bookmarkEnd w:id="29"/>
     </w:p>
     <w:p>
       <w:pPr>
@@ -13993,8 +14459,8 @@
         <w:pStyle w:val="Overskrift2"/>
         <w:spacing w:before="0"/>
       </w:pPr>
-      <w:bookmarkStart w:id="29" w:name="_Toc420483458"/>
       <w:bookmarkStart w:id="30" w:name="_Toc420600387"/>
+      <w:bookmarkStart w:id="31" w:name="_Toc420483458"/>
       <w:r>
         <w:rPr>
           <w:rStyle w:val="Overskrift1Tegn"/>
@@ -14712,16 +15178,20 @@
           <w:rFonts w:ascii="Times New Roman" w:hAnsi="Times New Roman" w:cs="Times New Roman"/>
           <w:sz w:val="24"/>
           <w:szCs w:val="24"/>
-        </w:rPr>
-      </w:pPr>
-      <w:r>
-        <w:rPr>
-          <w:rFonts w:ascii="Times New Roman" w:hAnsi="Times New Roman" w:cs="Times New Roman"/>
-          <w:sz w:val="24"/>
-          <w:szCs w:val="24"/>
+          <w:lang w:val="en-US"/>
+        </w:rPr>
+      </w:pPr>
+      <w:proofErr w:type="spellStart"/>
+      <w:r>
+        <w:rPr>
+          <w:rFonts w:ascii="Times New Roman" w:hAnsi="Times New Roman" w:cs="Times New Roman"/>
+          <w:sz w:val="24"/>
+          <w:szCs w:val="24"/>
+          <w:lang w:val="en-US"/>
         </w:rPr>
         <w:t>Krydsreferencer</w:t>
       </w:r>
+      <w:proofErr w:type="spellEnd"/>
     </w:p>
     <w:p>
       <w:pPr>
@@ -14904,7 +15374,7 @@
         <w:pStyle w:val="Overskrift2"/>
         <w:spacing w:before="0"/>
       </w:pPr>
-      <w:bookmarkStart w:id="31" w:name="_Toc420602642"/>
+      <w:bookmarkStart w:id="32" w:name="_Toc420602642"/>
       <w:r>
         <w:rPr>
           <w:rStyle w:val="Overskrift1Tegn"/>
@@ -14914,7 +15384,7 @@
         </w:rPr>
         <w:t>Aktivitetsdiagram (Henrik)</w:t>
       </w:r>
-      <w:bookmarkEnd w:id="31"/>
+      <w:bookmarkEnd w:id="32"/>
       <w:r>
         <w:t xml:space="preserve"> </w:t>
       </w:r>
@@ -15479,7 +15949,7 @@
         <w:pStyle w:val="Overskrift2"/>
         <w:spacing w:before="0"/>
       </w:pPr>
-      <w:bookmarkStart w:id="32" w:name="_Toc420602643"/>
+      <w:bookmarkStart w:id="33" w:name="_Toc420602643"/>
     </w:p>
     <w:p>
       <w:pPr>
@@ -15498,8 +15968,8 @@
       <w:r>
         <w:t>(Enok)</w:t>
       </w:r>
-      <w:bookmarkEnd w:id="29"/>
-      <w:bookmarkEnd w:id="32"/>
+      <w:bookmarkEnd w:id="31"/>
+      <w:bookmarkEnd w:id="33"/>
     </w:p>
     <w:p>
       <w:pPr>
@@ -16166,13 +16636,13 @@
         <w:pStyle w:val="Overskrift2"/>
         <w:spacing w:before="0"/>
       </w:pPr>
-      <w:bookmarkStart w:id="33" w:name="_Toc420483459"/>
-      <w:bookmarkStart w:id="34" w:name="_Toc420602644"/>
+      <w:bookmarkStart w:id="34" w:name="_Toc420483459"/>
+      <w:bookmarkStart w:id="35" w:name="_Toc420602644"/>
       <w:r>
         <w:t>Klassediagram (Enok)</w:t>
       </w:r>
-      <w:bookmarkEnd w:id="33"/>
       <w:bookmarkEnd w:id="34"/>
+      <w:bookmarkEnd w:id="35"/>
     </w:p>
     <w:p>
       <w:pPr>
@@ -16701,19 +17171,19 @@
         <w:pStyle w:val="Overskrift3"/>
         <w:spacing w:before="0"/>
       </w:pPr>
-      <w:bookmarkStart w:id="35" w:name="_Toc420483460"/>
+      <w:bookmarkStart w:id="36" w:name="_Toc420483460"/>
     </w:p>
     <w:p>
       <w:pPr>
         <w:pStyle w:val="Overskrift3"/>
         <w:spacing w:before="0"/>
       </w:pPr>
-      <w:bookmarkStart w:id="36" w:name="_Toc420602645"/>
+      <w:bookmarkStart w:id="37" w:name="_Toc420602645"/>
       <w:r>
         <w:t>Samspil mellem Sekvensdiagram &amp; Klassediagram</w:t>
       </w:r>
-      <w:bookmarkEnd w:id="35"/>
       <w:bookmarkEnd w:id="36"/>
+      <w:bookmarkEnd w:id="37"/>
     </w:p>
     <w:p>
       <w:pPr>
@@ -16796,11 +17266,11 @@
         <w:pStyle w:val="Overskrift2"/>
         <w:spacing w:before="0"/>
       </w:pPr>
-      <w:bookmarkStart w:id="37" w:name="_Toc420602646"/>
+      <w:bookmarkStart w:id="38" w:name="_Toc420602646"/>
       <w:r>
         <w:t>Brugergrænseflade (Louise)</w:t>
       </w:r>
-      <w:bookmarkEnd w:id="37"/>
+      <w:bookmarkEnd w:id="38"/>
     </w:p>
     <w:p>
       <w:pPr>
@@ -16959,11 +17429,11 @@
         <w:pStyle w:val="Overskrift2"/>
         <w:spacing w:before="0"/>
       </w:pPr>
-      <w:bookmarkStart w:id="38" w:name="_Toc420602647"/>
+      <w:bookmarkStart w:id="39" w:name="_Toc420602647"/>
       <w:r>
         <w:t>Overvejelser angående design</w:t>
       </w:r>
-      <w:bookmarkEnd w:id="38"/>
+      <w:bookmarkEnd w:id="39"/>
     </w:p>
     <w:p>
       <w:pPr>
@@ -16976,11 +17446,11 @@
         <w:pStyle w:val="Overskrift3"/>
         <w:spacing w:before="0"/>
       </w:pPr>
-      <w:bookmarkStart w:id="39" w:name="_Toc420602648"/>
+      <w:bookmarkStart w:id="40" w:name="_Toc420602648"/>
       <w:r>
         <w:t>Arkitektur (Karsten)</w:t>
       </w:r>
-      <w:bookmarkEnd w:id="39"/>
+      <w:bookmarkEnd w:id="40"/>
     </w:p>
     <w:p>
       <w:pPr>
@@ -16997,11 +17467,11 @@
         <w:pStyle w:val="Overskrift3"/>
         <w:spacing w:before="0"/>
       </w:pPr>
-      <w:bookmarkStart w:id="40" w:name="_Toc420602649"/>
+      <w:bookmarkStart w:id="41" w:name="_Toc420602649"/>
       <w:r>
         <w:t>GRASP (Louise)</w:t>
       </w:r>
-      <w:bookmarkEnd w:id="40"/>
+      <w:bookmarkEnd w:id="41"/>
     </w:p>
     <w:p>
       <w:pPr>
@@ -17868,7 +18338,7 @@
           <v:shape id="_x0000_i1025" type="#_x0000_t75" style="width:481.5pt;height:197.25pt" o:ole="">
             <v:imagedata r:id="rId31" o:title=""/>
           </v:shape>
-          <o:OLEObject Type="Embed" ProgID="Visio.Drawing.15" ShapeID="_x0000_i1025" DrawAspect="Content" ObjectID="_1494355948" r:id="rId32"/>
+          <o:OLEObject Type="Embed" ProgID="Visio.Drawing.15" ShapeID="_x0000_i1025" DrawAspect="Content" ObjectID="_1494358189" r:id="rId32"/>
         </w:object>
       </w:r>
     </w:p>
@@ -18165,19 +18635,19 @@
         <w:pStyle w:val="Overskrift3"/>
         <w:spacing w:before="0"/>
       </w:pPr>
-      <w:bookmarkStart w:id="41" w:name="_Toc420483461"/>
+      <w:bookmarkStart w:id="42" w:name="_Toc420483461"/>
     </w:p>
     <w:p>
       <w:pPr>
         <w:pStyle w:val="Overskrift3"/>
         <w:spacing w:before="0"/>
       </w:pPr>
-      <w:bookmarkStart w:id="42" w:name="_Toc420602650"/>
+      <w:bookmarkStart w:id="43" w:name="_Toc420602650"/>
       <w:r>
         <w:t>Databaser (Enok)</w:t>
       </w:r>
-      <w:bookmarkEnd w:id="41"/>
       <w:bookmarkEnd w:id="42"/>
+      <w:bookmarkEnd w:id="43"/>
     </w:p>
     <w:p>
       <w:pPr>
@@ -18207,7 +18677,7 @@
           <w:szCs w:val="24"/>
         </w:rPr>
       </w:pPr>
-      <w:bookmarkStart w:id="43" w:name="_Toc420483462"/>
+      <w:bookmarkStart w:id="44" w:name="_Toc420483462"/>
     </w:p>
     <w:p>
       <w:pPr>
@@ -18283,7 +18753,7 @@
         </w:rPr>
         <w:t>Databasemodel:</w:t>
       </w:r>
-      <w:bookmarkEnd w:id="43"/>
+      <w:bookmarkEnd w:id="44"/>
       <w:r>
         <w:rPr>
           <w:rFonts w:ascii="Times New Roman" w:hAnsi="Times New Roman" w:cs="Times New Roman"/>
@@ -18600,11 +19070,11 @@
         <w:pStyle w:val="Overskrift5"/>
         <w:spacing w:before="0"/>
       </w:pPr>
-      <w:bookmarkStart w:id="44" w:name="_Toc420483463"/>
+      <w:bookmarkStart w:id="45" w:name="_Toc420483463"/>
       <w:r>
         <w:t>Normal former:</w:t>
       </w:r>
-      <w:bookmarkEnd w:id="44"/>
+      <w:bookmarkEnd w:id="45"/>
     </w:p>
     <w:p>
       <w:pPr>
@@ -18639,11 +19109,11 @@
         <w:pStyle w:val="Overskrift6"/>
         <w:spacing w:before="0"/>
       </w:pPr>
-      <w:bookmarkStart w:id="45" w:name="_Toc420483464"/>
+      <w:bookmarkStart w:id="46" w:name="_Toc420483464"/>
       <w:r>
         <w:t>1. Normalform:</w:t>
       </w:r>
-      <w:bookmarkEnd w:id="45"/>
+      <w:bookmarkEnd w:id="46"/>
     </w:p>
     <w:p>
       <w:pPr>
@@ -18775,11 +19245,11 @@
         <w:pStyle w:val="Overskrift6"/>
         <w:spacing w:before="0"/>
       </w:pPr>
-      <w:bookmarkStart w:id="46" w:name="_Toc420483465"/>
+      <w:bookmarkStart w:id="47" w:name="_Toc420483465"/>
       <w:r>
         <w:t>2. Normalform:</w:t>
       </w:r>
-      <w:bookmarkEnd w:id="46"/>
+      <w:bookmarkEnd w:id="47"/>
     </w:p>
     <w:p>
       <w:pPr>
@@ -18836,8 +19306,6 @@
         <w:br/>
         <w:t>Dette kan let ske hvis man har primærnøgler der består af 2 felter/attributetter.</w:t>
       </w:r>
-      <w:bookmarkStart w:id="47" w:name="_GoBack"/>
-      <w:bookmarkEnd w:id="47"/>
     </w:p>
     <w:p>
       <w:pPr>
@@ -34522,7 +34990,7 @@
                       <w:rPr>
                         <w:noProof/>
                       </w:rPr>
-                      <w:t>30</w:t>
+                      <w:t>20</w:t>
                     </w:r>
                     <w:r>
                       <w:rPr>
@@ -40863,7 +41331,7 @@
 </file>
 
 <file path=customXml/itemProps2.xml><?xml version="1.0" encoding="utf-8"?>
-<ds:datastoreItem xmlns:ds="http://schemas.openxmlformats.org/officeDocument/2006/customXml" ds:itemID="{2792D546-36BB-4EF6-917E-95F9D91A0BFD}">
+<ds:datastoreItem xmlns:ds="http://schemas.openxmlformats.org/officeDocument/2006/customXml" ds:itemID="{00CED16E-D1C6-49FB-A4FB-D520AB81FB72}">
   <ds:schemaRefs>
     <ds:schemaRef ds:uri="http://schemas.openxmlformats.org/officeDocument/2006/bibliography"/>
   </ds:schemaRefs>

</xml_diff>